<commit_message>
Configuracion del panel de administracion
</commit_message>
<xml_diff>
--- a/DOCUMENTO DE PROGRAMACION.docx
+++ b/DOCUMENTO DE PROGRAMACION.docx
@@ -206,8 +206,6 @@
         </w:rPr>
         <w:t>Como interprete para Python 2.7 se utiliza Sublime Text 3 x64Bits v3103</w:t>
       </w:r>
-      <w:bookmarkStart w:id="0" w:name="_GoBack"/>
-      <w:bookmarkEnd w:id="0"/>
     </w:p>
     <w:p>
       <w:pPr>
@@ -541,20 +539,115 @@
     </w:p>
     <w:p>
       <w:pPr>
-        <w:ind w:left="360"/>
+        <w:rPr>
+          <w:rFonts w:ascii="Arial" w:hAnsi="Arial" w:cs="Arial"/>
+          <w:sz w:val="24"/>
+        </w:rPr>
+      </w:pPr>
+      <w:r>
+        <w:rPr>
+          <w:rFonts w:ascii="Arial" w:hAnsi="Arial" w:cs="Arial"/>
+          <w:sz w:val="24"/>
+        </w:rPr>
+        <w:t xml:space="preserve">Configuración del </w:t>
+      </w:r>
+      <w:proofErr w:type="spellStart"/>
+      <w:r>
+        <w:rPr>
+          <w:rFonts w:ascii="Arial" w:hAnsi="Arial" w:cs="Arial"/>
+          <w:sz w:val="24"/>
+        </w:rPr>
+        <w:t>superusuario</w:t>
+      </w:r>
+      <w:proofErr w:type="spellEnd"/>
+    </w:p>
+    <w:p>
+      <w:pPr>
+        <w:pStyle w:val="Prrafodelista"/>
+        <w:numPr>
+          <w:ilvl w:val="0"/>
+          <w:numId w:val="4"/>
+        </w:numPr>
+        <w:rPr>
+          <w:rFonts w:ascii="Arial" w:hAnsi="Arial" w:cs="Arial"/>
+          <w:sz w:val="24"/>
+        </w:rPr>
+      </w:pPr>
+      <w:r>
+        <w:rPr>
+          <w:rFonts w:ascii="Arial" w:hAnsi="Arial" w:cs="Arial"/>
+          <w:sz w:val="24"/>
+        </w:rPr>
+        <w:t>URL: 127.0.0.1/</w:t>
+      </w:r>
+      <w:proofErr w:type="spellStart"/>
+      <w:r>
+        <w:rPr>
+          <w:rFonts w:ascii="Arial" w:hAnsi="Arial" w:cs="Arial"/>
+          <w:sz w:val="24"/>
+        </w:rPr>
+        <w:t>admin</w:t>
+      </w:r>
+      <w:proofErr w:type="spellEnd"/>
+    </w:p>
+    <w:p>
+      <w:pPr>
+        <w:pStyle w:val="Prrafodelista"/>
+        <w:numPr>
+          <w:ilvl w:val="0"/>
+          <w:numId w:val="3"/>
+        </w:numPr>
+        <w:rPr>
+          <w:rFonts w:ascii="Arial" w:hAnsi="Arial" w:cs="Arial"/>
+          <w:sz w:val="24"/>
+        </w:rPr>
+      </w:pPr>
+      <w:r>
+        <w:rPr>
+          <w:rFonts w:ascii="Arial" w:hAnsi="Arial" w:cs="Arial"/>
+          <w:sz w:val="24"/>
+        </w:rPr>
+        <w:t xml:space="preserve">Usuario: </w:t>
+      </w:r>
+      <w:proofErr w:type="spellStart"/>
+      <w:r>
+        <w:rPr>
+          <w:rFonts w:ascii="Arial" w:hAnsi="Arial" w:cs="Arial"/>
+          <w:sz w:val="24"/>
+        </w:rPr>
+        <w:t>labsoftware</w:t>
+      </w:r>
+      <w:proofErr w:type="spellEnd"/>
+    </w:p>
+    <w:p>
+      <w:pPr>
+        <w:pStyle w:val="Prrafodelista"/>
+        <w:numPr>
+          <w:ilvl w:val="0"/>
+          <w:numId w:val="3"/>
+        </w:numPr>
+        <w:rPr>
+          <w:rFonts w:ascii="Arial" w:hAnsi="Arial" w:cs="Arial"/>
+          <w:sz w:val="24"/>
+        </w:rPr>
+      </w:pPr>
+      <w:r>
+        <w:rPr>
+          <w:rFonts w:ascii="Arial" w:hAnsi="Arial" w:cs="Arial"/>
+          <w:sz w:val="24"/>
+        </w:rPr>
+        <w:t>Contraseña: labgrupo2</w:t>
+      </w:r>
+    </w:p>
+    <w:p>
+      <w:pPr>
         <w:rPr>
           <w:rFonts w:ascii="Arial" w:hAnsi="Arial" w:cs="Arial"/>
           <w:sz w:val="28"/>
         </w:rPr>
       </w:pPr>
-    </w:p>
-    <w:p>
-      <w:pPr>
-        <w:rPr>
-          <w:rFonts w:ascii="Arial" w:hAnsi="Arial" w:cs="Arial"/>
-          <w:sz w:val="28"/>
-        </w:rPr>
-      </w:pPr>
+      <w:bookmarkStart w:id="0" w:name="_GoBack"/>
+      <w:bookmarkEnd w:id="0"/>
     </w:p>
     <w:p>
       <w:pPr>
@@ -778,11 +871,243 @@
       </w:rPr>
     </w:lvl>
   </w:abstractNum>
+  <w:abstractNum w:abstractNumId="2" w15:restartNumberingAfterBreak="0">
+    <w:nsid w:val="37FC0712"/>
+    <w:multiLevelType w:val="hybridMultilevel"/>
+    <w:tmpl w:val="EA6A71F8"/>
+    <w:lvl w:ilvl="0" w:tplc="240A0001">
+      <w:start w:val="1"/>
+      <w:numFmt w:val="bullet"/>
+      <w:lvlText w:val=""/>
+      <w:lvlJc w:val="left"/>
+      <w:pPr>
+        <w:ind w:left="720" w:hanging="360"/>
+      </w:pPr>
+      <w:rPr>
+        <w:rFonts w:ascii="Symbol" w:hAnsi="Symbol" w:hint="default"/>
+      </w:rPr>
+    </w:lvl>
+    <w:lvl w:ilvl="1" w:tplc="240A0003" w:tentative="1">
+      <w:start w:val="1"/>
+      <w:numFmt w:val="bullet"/>
+      <w:lvlText w:val="o"/>
+      <w:lvlJc w:val="left"/>
+      <w:pPr>
+        <w:ind w:left="1440" w:hanging="360"/>
+      </w:pPr>
+      <w:rPr>
+        <w:rFonts w:ascii="Courier New" w:hAnsi="Courier New" w:cs="Courier New" w:hint="default"/>
+      </w:rPr>
+    </w:lvl>
+    <w:lvl w:ilvl="2" w:tplc="240A0005" w:tentative="1">
+      <w:start w:val="1"/>
+      <w:numFmt w:val="bullet"/>
+      <w:lvlText w:val=""/>
+      <w:lvlJc w:val="left"/>
+      <w:pPr>
+        <w:ind w:left="2160" w:hanging="360"/>
+      </w:pPr>
+      <w:rPr>
+        <w:rFonts w:ascii="Wingdings" w:hAnsi="Wingdings" w:hint="default"/>
+      </w:rPr>
+    </w:lvl>
+    <w:lvl w:ilvl="3" w:tplc="240A0001" w:tentative="1">
+      <w:start w:val="1"/>
+      <w:numFmt w:val="bullet"/>
+      <w:lvlText w:val=""/>
+      <w:lvlJc w:val="left"/>
+      <w:pPr>
+        <w:ind w:left="2880" w:hanging="360"/>
+      </w:pPr>
+      <w:rPr>
+        <w:rFonts w:ascii="Symbol" w:hAnsi="Symbol" w:hint="default"/>
+      </w:rPr>
+    </w:lvl>
+    <w:lvl w:ilvl="4" w:tplc="240A0003" w:tentative="1">
+      <w:start w:val="1"/>
+      <w:numFmt w:val="bullet"/>
+      <w:lvlText w:val="o"/>
+      <w:lvlJc w:val="left"/>
+      <w:pPr>
+        <w:ind w:left="3600" w:hanging="360"/>
+      </w:pPr>
+      <w:rPr>
+        <w:rFonts w:ascii="Courier New" w:hAnsi="Courier New" w:cs="Courier New" w:hint="default"/>
+      </w:rPr>
+    </w:lvl>
+    <w:lvl w:ilvl="5" w:tplc="240A0005" w:tentative="1">
+      <w:start w:val="1"/>
+      <w:numFmt w:val="bullet"/>
+      <w:lvlText w:val=""/>
+      <w:lvlJc w:val="left"/>
+      <w:pPr>
+        <w:ind w:left="4320" w:hanging="360"/>
+      </w:pPr>
+      <w:rPr>
+        <w:rFonts w:ascii="Wingdings" w:hAnsi="Wingdings" w:hint="default"/>
+      </w:rPr>
+    </w:lvl>
+    <w:lvl w:ilvl="6" w:tplc="240A0001" w:tentative="1">
+      <w:start w:val="1"/>
+      <w:numFmt w:val="bullet"/>
+      <w:lvlText w:val=""/>
+      <w:lvlJc w:val="left"/>
+      <w:pPr>
+        <w:ind w:left="5040" w:hanging="360"/>
+      </w:pPr>
+      <w:rPr>
+        <w:rFonts w:ascii="Symbol" w:hAnsi="Symbol" w:hint="default"/>
+      </w:rPr>
+    </w:lvl>
+    <w:lvl w:ilvl="7" w:tplc="240A0003" w:tentative="1">
+      <w:start w:val="1"/>
+      <w:numFmt w:val="bullet"/>
+      <w:lvlText w:val="o"/>
+      <w:lvlJc w:val="left"/>
+      <w:pPr>
+        <w:ind w:left="5760" w:hanging="360"/>
+      </w:pPr>
+      <w:rPr>
+        <w:rFonts w:ascii="Courier New" w:hAnsi="Courier New" w:cs="Courier New" w:hint="default"/>
+      </w:rPr>
+    </w:lvl>
+    <w:lvl w:ilvl="8" w:tplc="240A0005" w:tentative="1">
+      <w:start w:val="1"/>
+      <w:numFmt w:val="bullet"/>
+      <w:lvlText w:val=""/>
+      <w:lvlJc w:val="left"/>
+      <w:pPr>
+        <w:ind w:left="6480" w:hanging="360"/>
+      </w:pPr>
+      <w:rPr>
+        <w:rFonts w:ascii="Wingdings" w:hAnsi="Wingdings" w:hint="default"/>
+      </w:rPr>
+    </w:lvl>
+  </w:abstractNum>
+  <w:abstractNum w:abstractNumId="3" w15:restartNumberingAfterBreak="0">
+    <w:nsid w:val="73AF4AB1"/>
+    <w:multiLevelType w:val="hybridMultilevel"/>
+    <w:tmpl w:val="68863AB2"/>
+    <w:lvl w:ilvl="0" w:tplc="240A0001">
+      <w:start w:val="1"/>
+      <w:numFmt w:val="bullet"/>
+      <w:lvlText w:val=""/>
+      <w:lvlJc w:val="left"/>
+      <w:pPr>
+        <w:ind w:left="720" w:hanging="360"/>
+      </w:pPr>
+      <w:rPr>
+        <w:rFonts w:ascii="Symbol" w:hAnsi="Symbol" w:hint="default"/>
+      </w:rPr>
+    </w:lvl>
+    <w:lvl w:ilvl="1" w:tplc="240A0003" w:tentative="1">
+      <w:start w:val="1"/>
+      <w:numFmt w:val="bullet"/>
+      <w:lvlText w:val="o"/>
+      <w:lvlJc w:val="left"/>
+      <w:pPr>
+        <w:ind w:left="1440" w:hanging="360"/>
+      </w:pPr>
+      <w:rPr>
+        <w:rFonts w:ascii="Courier New" w:hAnsi="Courier New" w:cs="Courier New" w:hint="default"/>
+      </w:rPr>
+    </w:lvl>
+    <w:lvl w:ilvl="2" w:tplc="240A0005" w:tentative="1">
+      <w:start w:val="1"/>
+      <w:numFmt w:val="bullet"/>
+      <w:lvlText w:val=""/>
+      <w:lvlJc w:val="left"/>
+      <w:pPr>
+        <w:ind w:left="2160" w:hanging="360"/>
+      </w:pPr>
+      <w:rPr>
+        <w:rFonts w:ascii="Wingdings" w:hAnsi="Wingdings" w:hint="default"/>
+      </w:rPr>
+    </w:lvl>
+    <w:lvl w:ilvl="3" w:tplc="240A0001" w:tentative="1">
+      <w:start w:val="1"/>
+      <w:numFmt w:val="bullet"/>
+      <w:lvlText w:val=""/>
+      <w:lvlJc w:val="left"/>
+      <w:pPr>
+        <w:ind w:left="2880" w:hanging="360"/>
+      </w:pPr>
+      <w:rPr>
+        <w:rFonts w:ascii="Symbol" w:hAnsi="Symbol" w:hint="default"/>
+      </w:rPr>
+    </w:lvl>
+    <w:lvl w:ilvl="4" w:tplc="240A0003" w:tentative="1">
+      <w:start w:val="1"/>
+      <w:numFmt w:val="bullet"/>
+      <w:lvlText w:val="o"/>
+      <w:lvlJc w:val="left"/>
+      <w:pPr>
+        <w:ind w:left="3600" w:hanging="360"/>
+      </w:pPr>
+      <w:rPr>
+        <w:rFonts w:ascii="Courier New" w:hAnsi="Courier New" w:cs="Courier New" w:hint="default"/>
+      </w:rPr>
+    </w:lvl>
+    <w:lvl w:ilvl="5" w:tplc="240A0005" w:tentative="1">
+      <w:start w:val="1"/>
+      <w:numFmt w:val="bullet"/>
+      <w:lvlText w:val=""/>
+      <w:lvlJc w:val="left"/>
+      <w:pPr>
+        <w:ind w:left="4320" w:hanging="360"/>
+      </w:pPr>
+      <w:rPr>
+        <w:rFonts w:ascii="Wingdings" w:hAnsi="Wingdings" w:hint="default"/>
+      </w:rPr>
+    </w:lvl>
+    <w:lvl w:ilvl="6" w:tplc="240A0001" w:tentative="1">
+      <w:start w:val="1"/>
+      <w:numFmt w:val="bullet"/>
+      <w:lvlText w:val=""/>
+      <w:lvlJc w:val="left"/>
+      <w:pPr>
+        <w:ind w:left="5040" w:hanging="360"/>
+      </w:pPr>
+      <w:rPr>
+        <w:rFonts w:ascii="Symbol" w:hAnsi="Symbol" w:hint="default"/>
+      </w:rPr>
+    </w:lvl>
+    <w:lvl w:ilvl="7" w:tplc="240A0003" w:tentative="1">
+      <w:start w:val="1"/>
+      <w:numFmt w:val="bullet"/>
+      <w:lvlText w:val="o"/>
+      <w:lvlJc w:val="left"/>
+      <w:pPr>
+        <w:ind w:left="5760" w:hanging="360"/>
+      </w:pPr>
+      <w:rPr>
+        <w:rFonts w:ascii="Courier New" w:hAnsi="Courier New" w:cs="Courier New" w:hint="default"/>
+      </w:rPr>
+    </w:lvl>
+    <w:lvl w:ilvl="8" w:tplc="240A0005" w:tentative="1">
+      <w:start w:val="1"/>
+      <w:numFmt w:val="bullet"/>
+      <w:lvlText w:val=""/>
+      <w:lvlJc w:val="left"/>
+      <w:pPr>
+        <w:ind w:left="6480" w:hanging="360"/>
+      </w:pPr>
+      <w:rPr>
+        <w:rFonts w:ascii="Wingdings" w:hAnsi="Wingdings" w:hint="default"/>
+      </w:rPr>
+    </w:lvl>
+  </w:abstractNum>
   <w:num w:numId="1">
     <w:abstractNumId w:val="1"/>
   </w:num>
   <w:num w:numId="2">
     <w:abstractNumId w:val="0"/>
+  </w:num>
+  <w:num w:numId="3">
+    <w:abstractNumId w:val="2"/>
+  </w:num>
+  <w:num w:numId="4">
+    <w:abstractNumId w:val="3"/>
   </w:num>
 </w:numbering>
 </file>

</xml_diff>

<commit_message>
SE hisieron varios cambios al proyecto, se elimino la carpeta mentalheal y re renombro con home, se agregaron las carpetas para el manesjo de ccs, javascrip
</commit_message>
<xml_diff>
--- a/DOCUMENTO DE PROGRAMACION.docx
+++ b/DOCUMENTO DE PROGRAMACION.docx
@@ -646,16 +646,138 @@
           <w:sz w:val="28"/>
         </w:rPr>
       </w:pPr>
+    </w:p>
+    <w:p>
+      <w:pPr>
+        <w:rPr>
+          <w:rFonts w:ascii="Arial" w:hAnsi="Arial" w:cs="Arial"/>
+          <w:sz w:val="28"/>
+        </w:rPr>
+      </w:pPr>
+      <w:r>
+        <w:rPr>
+          <w:rFonts w:ascii="Arial" w:hAnsi="Arial" w:cs="Arial"/>
+          <w:sz w:val="28"/>
+        </w:rPr>
+        <w:lastRenderedPageBreak/>
+        <w:t xml:space="preserve">Para el </w:t>
+      </w:r>
+      <w:proofErr w:type="spellStart"/>
+      <w:r>
+        <w:rPr>
+          <w:rFonts w:ascii="Arial" w:hAnsi="Arial" w:cs="Arial"/>
+          <w:sz w:val="28"/>
+        </w:rPr>
+        <w:t>frontend</w:t>
+      </w:r>
+      <w:proofErr w:type="spellEnd"/>
+      <w:r>
+        <w:rPr>
+          <w:rFonts w:ascii="Arial" w:hAnsi="Arial" w:cs="Arial"/>
+          <w:sz w:val="28"/>
+        </w:rPr>
+        <w:t xml:space="preserve"> se </w:t>
+      </w:r>
+      <w:proofErr w:type="spellStart"/>
+      <w:r>
+        <w:rPr>
+          <w:rFonts w:ascii="Arial" w:hAnsi="Arial" w:cs="Arial"/>
+          <w:sz w:val="28"/>
+        </w:rPr>
+        <w:t>utlizan</w:t>
+      </w:r>
+      <w:proofErr w:type="spellEnd"/>
+      <w:r>
+        <w:rPr>
+          <w:rFonts w:ascii="Arial" w:hAnsi="Arial" w:cs="Arial"/>
+          <w:sz w:val="28"/>
+        </w:rPr>
+        <w:t xml:space="preserve"> dos librerías</w:t>
+      </w:r>
+    </w:p>
+    <w:p>
+      <w:pPr>
+        <w:pStyle w:val="Prrafodelista"/>
+        <w:numPr>
+          <w:ilvl w:val="0"/>
+          <w:numId w:val="5"/>
+        </w:numPr>
+        <w:rPr>
+          <w:rFonts w:ascii="Arial" w:hAnsi="Arial" w:cs="Arial"/>
+          <w:sz w:val="28"/>
+        </w:rPr>
+      </w:pPr>
+      <w:proofErr w:type="spellStart"/>
+      <w:r>
+        <w:rPr>
+          <w:rFonts w:ascii="Arial" w:hAnsi="Arial" w:cs="Arial"/>
+          <w:sz w:val="28"/>
+        </w:rPr>
+        <w:t>Boostrap</w:t>
+      </w:r>
+      <w:proofErr w:type="spellEnd"/>
+      <w:r>
+        <w:rPr>
+          <w:rFonts w:ascii="Arial" w:hAnsi="Arial" w:cs="Arial"/>
+          <w:sz w:val="28"/>
+        </w:rPr>
+        <w:t xml:space="preserve"> 3.3.6 para CSS</w:t>
+      </w:r>
+    </w:p>
+    <w:p>
+      <w:pPr>
+        <w:pStyle w:val="Prrafodelista"/>
+        <w:numPr>
+          <w:ilvl w:val="0"/>
+          <w:numId w:val="5"/>
+        </w:numPr>
+        <w:rPr>
+          <w:rFonts w:ascii="Arial" w:hAnsi="Arial" w:cs="Arial"/>
+          <w:sz w:val="28"/>
+        </w:rPr>
+      </w:pPr>
+      <w:proofErr w:type="spellStart"/>
+      <w:r>
+        <w:rPr>
+          <w:rFonts w:ascii="Arial" w:hAnsi="Arial" w:cs="Arial"/>
+          <w:sz w:val="28"/>
+        </w:rPr>
+        <w:t>JQuery</w:t>
+      </w:r>
+      <w:proofErr w:type="spellEnd"/>
+      <w:r>
+        <w:rPr>
+          <w:rFonts w:ascii="Arial" w:hAnsi="Arial" w:cs="Arial"/>
+          <w:sz w:val="28"/>
+        </w:rPr>
+        <w:t xml:space="preserve"> 2.x para </w:t>
+      </w:r>
+      <w:proofErr w:type="spellStart"/>
+      <w:r>
+        <w:rPr>
+          <w:rFonts w:ascii="Arial" w:hAnsi="Arial" w:cs="Arial"/>
+          <w:sz w:val="28"/>
+        </w:rPr>
+        <w:t>JavaScrip</w:t>
+      </w:r>
+      <w:proofErr w:type="spellEnd"/>
+    </w:p>
+    <w:p>
+      <w:pPr>
+        <w:rPr>
+          <w:rFonts w:ascii="Arial" w:hAnsi="Arial" w:cs="Arial"/>
+          <w:sz w:val="28"/>
+        </w:rPr>
+      </w:pPr>
       <w:bookmarkStart w:id="0" w:name="_GoBack"/>
       <w:bookmarkEnd w:id="0"/>
-    </w:p>
-    <w:p>
-      <w:pPr>
+      <w:r>
         <w:rPr>
           <w:rFonts w:ascii="Arial" w:hAnsi="Arial" w:cs="Arial"/>
           <w:sz w:val="28"/>
         </w:rPr>
-      </w:pPr>
+        <w:t xml:space="preserve"> </w:t>
+      </w:r>
     </w:p>
     <w:sectPr>
       <w:pgSz w:w="12240" w:h="15840"/>
@@ -872,6 +994,119 @@
     </w:lvl>
   </w:abstractNum>
   <w:abstractNum w:abstractNumId="2" w15:restartNumberingAfterBreak="0">
+    <w:nsid w:val="20A2132E"/>
+    <w:multiLevelType w:val="hybridMultilevel"/>
+    <w:tmpl w:val="0CB84210"/>
+    <w:lvl w:ilvl="0" w:tplc="240A0001">
+      <w:start w:val="1"/>
+      <w:numFmt w:val="bullet"/>
+      <w:lvlText w:val=""/>
+      <w:lvlJc w:val="left"/>
+      <w:pPr>
+        <w:ind w:left="720" w:hanging="360"/>
+      </w:pPr>
+      <w:rPr>
+        <w:rFonts w:ascii="Symbol" w:hAnsi="Symbol" w:hint="default"/>
+      </w:rPr>
+    </w:lvl>
+    <w:lvl w:ilvl="1" w:tplc="240A0003" w:tentative="1">
+      <w:start w:val="1"/>
+      <w:numFmt w:val="bullet"/>
+      <w:lvlText w:val="o"/>
+      <w:lvlJc w:val="left"/>
+      <w:pPr>
+        <w:ind w:left="1440" w:hanging="360"/>
+      </w:pPr>
+      <w:rPr>
+        <w:rFonts w:ascii="Courier New" w:hAnsi="Courier New" w:cs="Courier New" w:hint="default"/>
+      </w:rPr>
+    </w:lvl>
+    <w:lvl w:ilvl="2" w:tplc="240A0005" w:tentative="1">
+      <w:start w:val="1"/>
+      <w:numFmt w:val="bullet"/>
+      <w:lvlText w:val=""/>
+      <w:lvlJc w:val="left"/>
+      <w:pPr>
+        <w:ind w:left="2160" w:hanging="360"/>
+      </w:pPr>
+      <w:rPr>
+        <w:rFonts w:ascii="Wingdings" w:hAnsi="Wingdings" w:hint="default"/>
+      </w:rPr>
+    </w:lvl>
+    <w:lvl w:ilvl="3" w:tplc="240A0001" w:tentative="1">
+      <w:start w:val="1"/>
+      <w:numFmt w:val="bullet"/>
+      <w:lvlText w:val=""/>
+      <w:lvlJc w:val="left"/>
+      <w:pPr>
+        <w:ind w:left="2880" w:hanging="360"/>
+      </w:pPr>
+      <w:rPr>
+        <w:rFonts w:ascii="Symbol" w:hAnsi="Symbol" w:hint="default"/>
+      </w:rPr>
+    </w:lvl>
+    <w:lvl w:ilvl="4" w:tplc="240A0003" w:tentative="1">
+      <w:start w:val="1"/>
+      <w:numFmt w:val="bullet"/>
+      <w:lvlText w:val="o"/>
+      <w:lvlJc w:val="left"/>
+      <w:pPr>
+        <w:ind w:left="3600" w:hanging="360"/>
+      </w:pPr>
+      <w:rPr>
+        <w:rFonts w:ascii="Courier New" w:hAnsi="Courier New" w:cs="Courier New" w:hint="default"/>
+      </w:rPr>
+    </w:lvl>
+    <w:lvl w:ilvl="5" w:tplc="240A0005" w:tentative="1">
+      <w:start w:val="1"/>
+      <w:numFmt w:val="bullet"/>
+      <w:lvlText w:val=""/>
+      <w:lvlJc w:val="left"/>
+      <w:pPr>
+        <w:ind w:left="4320" w:hanging="360"/>
+      </w:pPr>
+      <w:rPr>
+        <w:rFonts w:ascii="Wingdings" w:hAnsi="Wingdings" w:hint="default"/>
+      </w:rPr>
+    </w:lvl>
+    <w:lvl w:ilvl="6" w:tplc="240A0001" w:tentative="1">
+      <w:start w:val="1"/>
+      <w:numFmt w:val="bullet"/>
+      <w:lvlText w:val=""/>
+      <w:lvlJc w:val="left"/>
+      <w:pPr>
+        <w:ind w:left="5040" w:hanging="360"/>
+      </w:pPr>
+      <w:rPr>
+        <w:rFonts w:ascii="Symbol" w:hAnsi="Symbol" w:hint="default"/>
+      </w:rPr>
+    </w:lvl>
+    <w:lvl w:ilvl="7" w:tplc="240A0003" w:tentative="1">
+      <w:start w:val="1"/>
+      <w:numFmt w:val="bullet"/>
+      <w:lvlText w:val="o"/>
+      <w:lvlJc w:val="left"/>
+      <w:pPr>
+        <w:ind w:left="5760" w:hanging="360"/>
+      </w:pPr>
+      <w:rPr>
+        <w:rFonts w:ascii="Courier New" w:hAnsi="Courier New" w:cs="Courier New" w:hint="default"/>
+      </w:rPr>
+    </w:lvl>
+    <w:lvl w:ilvl="8" w:tplc="240A0005" w:tentative="1">
+      <w:start w:val="1"/>
+      <w:numFmt w:val="bullet"/>
+      <w:lvlText w:val=""/>
+      <w:lvlJc w:val="left"/>
+      <w:pPr>
+        <w:ind w:left="6480" w:hanging="360"/>
+      </w:pPr>
+      <w:rPr>
+        <w:rFonts w:ascii="Wingdings" w:hAnsi="Wingdings" w:hint="default"/>
+      </w:rPr>
+    </w:lvl>
+  </w:abstractNum>
+  <w:abstractNum w:abstractNumId="3" w15:restartNumberingAfterBreak="0">
     <w:nsid w:val="37FC0712"/>
     <w:multiLevelType w:val="hybridMultilevel"/>
     <w:tmpl w:val="EA6A71F8"/>
@@ -984,7 +1219,7 @@
       </w:rPr>
     </w:lvl>
   </w:abstractNum>
-  <w:abstractNum w:abstractNumId="3" w15:restartNumberingAfterBreak="0">
+  <w:abstractNum w:abstractNumId="4" w15:restartNumberingAfterBreak="0">
     <w:nsid w:val="73AF4AB1"/>
     <w:multiLevelType w:val="hybridMultilevel"/>
     <w:tmpl w:val="68863AB2"/>
@@ -1104,10 +1339,13 @@
     <w:abstractNumId w:val="0"/>
   </w:num>
   <w:num w:numId="3">
-    <w:abstractNumId w:val="2"/>
+    <w:abstractNumId w:val="3"/>
   </w:num>
   <w:num w:numId="4">
-    <w:abstractNumId w:val="3"/>
+    <w:abstractNumId w:val="4"/>
+  </w:num>
+  <w:num w:numId="5">
+    <w:abstractNumId w:val="2"/>
   </w:num>
 </w:numbering>
 </file>

</xml_diff>